<commit_message>
Minor tweaks and handouts
</commit_message>
<xml_diff>
--- a/materials/feedback-form-intro-r.docx
+++ b/materials/feedback-form-intro-r.docx
@@ -539,6 +539,17 @@
         </w:rPr>
         <w:tab/>
         <w:t>Yes / No</w:t>
+        <w:br/>
+        <w:tab/>
+      </w:r>
+      <w:r>
+        <w:rPr>
+          <w:i/>
+          <w:iCs/>
+          <w:sz w:val="28"/>
+          <w:szCs w:val="28"/>
+        </w:rPr>
+        <w:t>Email address:</w:t>
       </w:r>
     </w:p>
     <w:p>
@@ -615,22 +626,6 @@
           <w:szCs w:val="28"/>
         </w:rPr>
         <w:t>:</w:t>
-      </w:r>
-    </w:p>
-    <w:p>
-      <w:pPr>
-        <w:pStyle w:val="Normal"/>
-        <w:spacing w:before="0" w:after="283"/>
-        <w:rPr>
-          <w:sz w:val="28"/>
-          <w:szCs w:val="28"/>
-        </w:rPr>
-      </w:pPr>
-      <w:r>
-        <w:rPr>
-          <w:sz w:val="28"/>
-          <w:szCs w:val="28"/>
-        </w:rPr>
       </w:r>
     </w:p>
     <w:p>

</xml_diff>